<commit_message>
Ajustando sub menu de relatório
</commit_message>
<xml_diff>
--- a/Banco/miniMundo/MiniMundo.docx
+++ b/Banco/miniMundo/MiniMundo.docx
@@ -3,13 +3,33 @@
 <w:document xmlns:wpc="http://schemas.microsoft.com/office/word/2010/wordprocessingCanvas" xmlns:cx="http://schemas.microsoft.com/office/drawing/2014/chartex" xmlns:cx1="http://schemas.microsoft.com/office/drawing/2015/9/8/chartex" xmlns:cx2="http://schemas.microsoft.com/office/drawing/2015/10/21/chartex" xmlns:cx3="http://schemas.microsoft.com/office/drawing/2016/5/9/chartex" xmlns:cx4="http://schemas.microsoft.com/office/drawing/2016/5/10/chartex" xmlns:cx5="http://schemas.microsoft.com/office/drawing/2016/5/11/chartex" xmlns:cx6="http://schemas.microsoft.com/office/drawing/2016/5/12/chartex" xmlns:cx7="http://schemas.microsoft.com/office/drawing/2016/5/13/chartex" xmlns:cx8="http://schemas.microsoft.com/office/drawing/2016/5/14/chartex" xmlns:mc="http://schemas.openxmlformats.org/markup-compatibility/2006" xmlns:aink="http://schemas.microsoft.com/office/drawing/2016/ink" xmlns:am3d="http://schemas.microsoft.com/office/drawing/2017/model3d" xmlns:o="urn:schemas-microsoft-com:office:office" xmlns:oel="http://schemas.microsoft.com/office/2019/extlst" xmlns:r="http://schemas.openxmlformats.org/officeDocument/2006/relationships" xmlns:m="http://schemas.openxmlformats.org/officeDocument/2006/math" xmlns:v="urn:schemas-microsoft-com:vml" xmlns:wp14="http://schemas.microsoft.com/office/word/2010/wordprocessingDrawing" xmlns:wp="http://schemas.openxmlformats.org/drawingml/2006/wordprocessingDrawing" xmlns:w10="urn:schemas-microsoft-com:office:word" xmlns:w="http://schemas.openxmlformats.org/wordprocessingml/2006/main" xmlns:w14="http://schemas.microsoft.com/office/word/2010/wordml" xmlns:w15="http://schemas.microsoft.com/office/word/2012/wordml" xmlns:w16cex="http://schemas.microsoft.com/office/word/2018/wordml/cex" xmlns:w16cid="http://schemas.microsoft.com/office/word/2016/wordml/cid" xmlns:w16="http://schemas.microsoft.com/office/word/2018/wordml" xmlns:w16sdtdh="http://schemas.microsoft.com/office/word/2020/wordml/sdtdatahash" xmlns:w16se="http://schemas.microsoft.com/office/word/2015/wordml/symex" xmlns:wpg="http://schemas.microsoft.com/office/word/2010/wordprocessingGroup" xmlns:wpi="http://schemas.microsoft.com/office/word/2010/wordprocessingInk" xmlns:wne="http://schemas.microsoft.com/office/word/2006/wordml" xmlns:wps="http://schemas.microsoft.com/office/word/2010/wordprocessingShape" mc:Ignorable="w14 w15 w16se w16cid w16 w16cex w16sdtdh wp14">
   <w:body>
     <w:p>
+      <w:pPr>
+        <w:pStyle w:val="Ttulo"/>
+      </w:pPr>
       <w:r>
         <w:t>Como o sistema funciona:</w:t>
       </w:r>
     </w:p>
-    <w:p>
-      <w:r>
-        <w:t xml:space="preserve">- O funcionario de TI abre o site da aplicação na tela de login, ele tem a opção de se cadastrar, clicando em cadastre-se abaixo do campo de senha ou logar com a matrícula e a senha já cadastrada previamente. </w:t>
+    <w:p/>
+    <w:p>
+      <w:r>
+        <w:t xml:space="preserve">- O </w:t>
+      </w:r>
+      <w:proofErr w:type="spellStart"/>
+      <w:r>
+        <w:t>funcionario</w:t>
+      </w:r>
+      <w:proofErr w:type="spellEnd"/>
+      <w:r>
+        <w:t xml:space="preserve"> de TI abre o site da aplicação na tela de login, ele tem a opção de se cadastrar, clicando em cadastre-se abaixo do campo de senha ou </w:t>
+      </w:r>
+      <w:proofErr w:type="spellStart"/>
+      <w:r>
+        <w:t>logar</w:t>
+      </w:r>
+      <w:proofErr w:type="spellEnd"/>
+      <w:r>
+        <w:t xml:space="preserve"> com a matrícula e a senha já cadastrada previamente. </w:t>
       </w:r>
     </w:p>
     <w:p>
@@ -50,7 +70,15 @@
         <w:t>s</w:t>
       </w:r>
       <w:r>
-        <w:t xml:space="preserve"> de cadastros, Aluno, Coordenador e ChromeBook.</w:t>
+        <w:t xml:space="preserve"> de cadastros, Aluno, Coordenador e </w:t>
+      </w:r>
+      <w:proofErr w:type="spellStart"/>
+      <w:r>
+        <w:t>ChromeBook</w:t>
+      </w:r>
+      <w:proofErr w:type="spellEnd"/>
+      <w:r>
+        <w:t>.</w:t>
       </w:r>
     </w:p>
     <w:p>
@@ -101,7 +129,15 @@
     </w:p>
     <w:p>
       <w:r>
-        <w:t>- No cadastro de ChromeBook é preenchido</w:t>
+        <w:t xml:space="preserve">- No cadastro de </w:t>
+      </w:r>
+      <w:proofErr w:type="spellStart"/>
+      <w:r>
+        <w:t>ChromeBook</w:t>
+      </w:r>
+      <w:proofErr w:type="spellEnd"/>
+      <w:r>
+        <w:t xml:space="preserve"> é preenchido</w:t>
       </w:r>
       <w:r>
         <w:t xml:space="preserve"> com</w:t>
@@ -118,7 +154,19 @@
     </w:p>
     <w:p>
       <w:r>
-        <w:t xml:space="preserve">- Na tela aluguel o Coordenador informa a </w:t>
+        <w:t>- Na tela aluguel</w:t>
+      </w:r>
+      <w:r>
+        <w:t>,</w:t>
+      </w:r>
+      <w:r>
+        <w:t xml:space="preserve"> o Coordenador </w:t>
+      </w:r>
+      <w:r>
+        <w:t>digita</w:t>
+      </w:r>
+      <w:r>
+        <w:t xml:space="preserve"> a </w:t>
       </w:r>
       <w:r>
         <w:t>matrícula</w:t>
@@ -130,7 +178,18 @@
         <w:t>,</w:t>
       </w:r>
       <w:r>
-        <w:t xml:space="preserve"> o tombamento </w:t>
+        <w:t xml:space="preserve"> o tombamento</w:t>
+      </w:r>
+      <w:r>
+        <w:t xml:space="preserve">, a hora de </w:t>
+      </w:r>
+      <w:proofErr w:type="spellStart"/>
+      <w:r>
+        <w:t>íncio</w:t>
+      </w:r>
+      <w:proofErr w:type="spellEnd"/>
+      <w:r>
+        <w:t xml:space="preserve"> </w:t>
       </w:r>
       <w:r>
         <w:t xml:space="preserve">e a situação </w:t>
@@ -148,62 +207,124 @@
     <w:p/>
     <w:p>
       <w:r>
-        <w:t>- Na tela de Devolução aparece um relátorio apenas com os chromebooks alugados</w:t>
-      </w:r>
-    </w:p>
-    <w:p>
-      <w:r>
-        <w:t>1 - Nessa parte de ralatorio os que aparecem como alugados vai aparecer um botão de devolução. clicando nele ele informa que o usuario devolveu o chromebook e é inserido</w:t>
-      </w:r>
-    </w:p>
-    <w:p>
-      <w:r>
-        <w:t>no resgitro a data e hora que foi feito isso, dai o chromebook passa a estar num estado de disponivel.</w:t>
+        <w:t>- Na tela de Devolução aparece um rel</w:t>
+      </w:r>
+      <w:r>
+        <w:t>a</w:t>
+      </w:r>
+      <w:r>
+        <w:t>t</w:t>
+      </w:r>
+      <w:r>
+        <w:t>ó</w:t>
+      </w:r>
+      <w:r>
+        <w:t>rio</w:t>
+      </w:r>
+      <w:r>
+        <w:t xml:space="preserve"> em uma tab</w:t>
+      </w:r>
+      <w:r>
+        <w:t>ela</w:t>
+      </w:r>
+      <w:r>
+        <w:t xml:space="preserve"> apenas com os </w:t>
+      </w:r>
+      <w:proofErr w:type="spellStart"/>
+      <w:r>
+        <w:t>chromebooks</w:t>
+      </w:r>
+      <w:proofErr w:type="spellEnd"/>
+      <w:r>
+        <w:t xml:space="preserve"> alugados</w:t>
+      </w:r>
+      <w:r>
+        <w:t xml:space="preserve"> com um botão com nome “Devolver”. Ao clicar nele, o Coordenador adiciona a hora de entrega e confirma a devolução no botão. </w:t>
+      </w:r>
+    </w:p>
+    <w:p>
+      <w:r>
+        <w:t>-</w:t>
+      </w:r>
+      <w:r>
+        <w:t xml:space="preserve"> Ao clicar no menu “Relatório”, terão submenus como:</w:t>
+      </w:r>
+    </w:p>
+    <w:p>
+      <w:r>
+        <w:t xml:space="preserve">1.0 – Alunos </w:t>
+      </w:r>
+      <w:r>
+        <w:t xml:space="preserve">(que lista todos os </w:t>
+      </w:r>
+      <w:r>
+        <w:t>alunos cadastrados n</w:t>
+      </w:r>
+      <w:r>
+        <w:t>o sistema, podendo alterar as informações ao clicar no botão (alterar).</w:t>
+      </w:r>
+    </w:p>
+    <w:p>
+      <w:r>
+        <w:t>2</w:t>
+      </w:r>
+      <w:r>
+        <w:t>.0 – Coordenadores</w:t>
+      </w:r>
+      <w:r>
+        <w:t xml:space="preserve"> </w:t>
+      </w:r>
+      <w:r>
+        <w:t xml:space="preserve">(que lista todos </w:t>
+      </w:r>
+      <w:r>
+        <w:t>os coordenadores</w:t>
+      </w:r>
+      <w:r>
+        <w:t xml:space="preserve"> </w:t>
+      </w:r>
+      <w:r>
+        <w:t>cadastrados no</w:t>
+      </w:r>
+      <w:r>
+        <w:t xml:space="preserve"> sistema, podendo alterar a</w:t>
+      </w:r>
+      <w:r>
+        <w:t xml:space="preserve">s </w:t>
+      </w:r>
+      <w:r>
+        <w:t>informações</w:t>
+      </w:r>
+      <w:r>
+        <w:t xml:space="preserve"> </w:t>
+      </w:r>
+      <w:r>
+        <w:t>ao clicar no botão (alterar).</w:t>
+      </w:r>
+    </w:p>
+    <w:p>
+      <w:r>
+        <w:t xml:space="preserve">3.0 - </w:t>
+      </w:r>
+      <w:proofErr w:type="spellStart"/>
+      <w:r>
+        <w:t>Chrombooks</w:t>
+      </w:r>
+      <w:proofErr w:type="spellEnd"/>
+      <w:r>
+        <w:t xml:space="preserve"> (que lista todos os </w:t>
+      </w:r>
+      <w:proofErr w:type="spellStart"/>
+      <w:r>
+        <w:t>chromebooks</w:t>
+      </w:r>
+      <w:proofErr w:type="spellEnd"/>
+      <w:r>
+        <w:t xml:space="preserve"> cadastrados no sistema, podendo alterar as informações ao clicar no botão (alterar).</w:t>
       </w:r>
     </w:p>
     <w:p/>
-    <w:p>
-      <w:r>
-        <w:t>2 - Na tela de Devolução os que aparecem como alugados vai aparecer um botão de devolução (esse botão vai direto para a tabela checa, eliminando/alterando assim a tabela registro). clicando nele ele informa que o usuario devolveu o chromebook ai passa para uma tela de checagem, onde o coordenador vai verificar e inserir informações:</w:t>
-      </w:r>
-    </w:p>
-    <w:p>
-      <w:r>
-        <w:t xml:space="preserve">1-se teve multa. </w:t>
-      </w:r>
-    </w:p>
-    <w:p>
-      <w:r>
-        <w:t>2-o sistema automaticamente prenche a data e hora da devolução</w:t>
-      </w:r>
-    </w:p>
-    <w:p>
-      <w:r>
-        <w:t xml:space="preserve">3-ele tem a possibilidade de informar para se ter um historico desse equipamento. </w:t>
-      </w:r>
-    </w:p>
-    <w:p>
-      <w:r>
-        <w:t>4-coloca se está disponivel ou indisponivel.</w:t>
-      </w:r>
-    </w:p>
     <w:p/>
-    <w:p>
-      <w:r>
-        <w:t>- Na tela de relatorios ele tem uma visão de quais chromebooks estão alugados (e se estão em atrazo de devolução), quantos estão disponiveis e quantos estão indisponiveis.</w:t>
-      </w:r>
-    </w:p>
-    <w:p>
-      <w:r>
-        <w:t>- Na tela de perfil ele pode editar suas informações: CPF, senha, nome completo, cargo.</w:t>
-      </w:r>
-    </w:p>
-    <w:p>
-      <w:r>
-        <w:lastRenderedPageBreak/>
-        <w:t>- No botão sair esta explicito sua função.</w:t>
-      </w:r>
-    </w:p>
     <w:sectPr>
       <w:pgSz w:w="11906" w:h="16838"/>
       <w:pgMar w:top="1417" w:right="1701" w:bottom="1417" w:left="1701" w:header="708" w:footer="708" w:gutter="0"/>
@@ -642,6 +763,40 @@
     <w:semiHidden/>
     <w:unhideWhenUsed/>
   </w:style>
+  <w:style w:type="paragraph" w:styleId="Ttulo">
+    <w:name w:val="Title"/>
+    <w:basedOn w:val="Normal"/>
+    <w:next w:val="Normal"/>
+    <w:link w:val="TtuloChar"/>
+    <w:uiPriority w:val="10"/>
+    <w:qFormat/>
+    <w:rsid w:val="00F93E16"/>
+    <w:pPr>
+      <w:spacing w:after="0" w:line="240" w:lineRule="auto"/>
+      <w:contextualSpacing/>
+    </w:pPr>
+    <w:rPr>
+      <w:rFonts w:asciiTheme="majorHAnsi" w:eastAsiaTheme="majorEastAsia" w:hAnsiTheme="majorHAnsi" w:cstheme="majorBidi"/>
+      <w:spacing w:val="-10"/>
+      <w:kern w:val="28"/>
+      <w:sz w:val="56"/>
+      <w:szCs w:val="56"/>
+    </w:rPr>
+  </w:style>
+  <w:style w:type="character" w:customStyle="1" w:styleId="TtuloChar">
+    <w:name w:val="Título Char"/>
+    <w:basedOn w:val="Fontepargpadro"/>
+    <w:link w:val="Ttulo"/>
+    <w:uiPriority w:val="10"/>
+    <w:rsid w:val="00F93E16"/>
+    <w:rPr>
+      <w:rFonts w:asciiTheme="majorHAnsi" w:eastAsiaTheme="majorEastAsia" w:hAnsiTheme="majorHAnsi" w:cstheme="majorBidi"/>
+      <w:spacing w:val="-10"/>
+      <w:kern w:val="28"/>
+      <w:sz w:val="56"/>
+      <w:szCs w:val="56"/>
+    </w:rPr>
+  </w:style>
 </w:styles>
 </file>
 

</xml_diff>